<commit_message>
Infrastruktur noch um einiges erweitert
</commit_message>
<xml_diff>
--- a/02_Projektplan/Projektplan-JBomberman.docx
+++ b/02_Projektplan/Projektplan-JBomberman.docx
@@ -46,7 +46,6 @@
       <w:pPr>
         <w:jc w:val="center"/>
       </w:pPr>
-      <w:bookmarkStart w:id="0" w:name="_GoBack"/>
       <w:r>
         <w:rPr>
           <w:noProof/>
@@ -97,7 +96,6 @@
           </wp:inline>
         </w:drawing>
       </w:r>
-      <w:bookmarkEnd w:id="0"/>
     </w:p>
     <w:p/>
     <w:p/>
@@ -109,13 +107,8 @@
         <w:pStyle w:val="Titel"/>
       </w:pPr>
       <w:r>
-        <w:t xml:space="preserve">Projekt: </w:t>
-      </w:r>
-      <w:proofErr w:type="spellStart"/>
-      <w:r>
-        <w:t>JBomberman</w:t>
-      </w:r>
-      <w:proofErr w:type="spellEnd"/>
+        <w:t>Projekt: JBomberman</w:t>
+      </w:r>
       <w:r>
         <w:br/>
       </w:r>
@@ -160,13 +153,8 @@
         <w:jc w:val="center"/>
       </w:pPr>
       <w:r>
-        <w:t xml:space="preserve">Fabian </w:t>
-      </w:r>
-      <w:proofErr w:type="spellStart"/>
-      <w:r>
-        <w:t>Binna</w:t>
-      </w:r>
-      <w:proofErr w:type="spellEnd"/>
+        <w:t>Fabian Binna</w:t>
+      </w:r>
     </w:p>
     <w:p/>
     <w:p>
@@ -178,10 +166,10 @@
           <w:numId w:val="2"/>
         </w:numPr>
       </w:pPr>
-      <w:bookmarkStart w:id="1" w:name="_Toc317331516"/>
-      <w:bookmarkStart w:id="2" w:name="_Toc286833037"/>
+      <w:bookmarkStart w:id="0" w:name="_Toc317331516"/>
+      <w:bookmarkStart w:id="1" w:name="_Toc286833037"/>
+      <w:bookmarkEnd w:id="0"/>
       <w:bookmarkEnd w:id="1"/>
-      <w:bookmarkEnd w:id="2"/>
       <w:r>
         <w:lastRenderedPageBreak/>
         <w:t>Änderungsgeschichte</w:t>
@@ -512,16 +500,8 @@
               <w:rPr>
                 <w:color w:val="365F91"/>
               </w:rPr>
-              <w:t xml:space="preserve">Fabian </w:t>
+              <w:t>Fabian Binna</w:t>
             </w:r>
-            <w:proofErr w:type="spellStart"/>
-            <w:r>
-              <w:rPr>
-                <w:color w:val="365F91"/>
-              </w:rPr>
-              <w:t>Binna</w:t>
-            </w:r>
-            <w:proofErr w:type="spellEnd"/>
           </w:p>
         </w:tc>
       </w:tr>
@@ -646,8 +626,8 @@
           <w:numId w:val="2"/>
         </w:numPr>
       </w:pPr>
-      <w:bookmarkStart w:id="3" w:name="_Toc317331517"/>
-      <w:bookmarkEnd w:id="3"/>
+      <w:bookmarkStart w:id="2" w:name="_Toc317331517"/>
+      <w:bookmarkEnd w:id="2"/>
       <w:r>
         <w:lastRenderedPageBreak/>
         <w:t>Inhalt</w:t>
@@ -1613,8 +1593,8 @@
           <w:numId w:val="1"/>
         </w:numPr>
       </w:pPr>
-      <w:bookmarkStart w:id="4" w:name="_Toc317331518"/>
-      <w:bookmarkEnd w:id="4"/>
+      <w:bookmarkStart w:id="3" w:name="_Toc317331518"/>
+      <w:bookmarkEnd w:id="3"/>
       <w:r>
         <w:lastRenderedPageBreak/>
         <w:t>Einführung</w:t>
@@ -1628,8 +1608,8 @@
           <w:numId w:val="1"/>
         </w:numPr>
       </w:pPr>
-      <w:bookmarkStart w:id="5" w:name="_Toc317331519"/>
-      <w:bookmarkEnd w:id="5"/>
+      <w:bookmarkStart w:id="4" w:name="_Toc317331519"/>
+      <w:bookmarkEnd w:id="4"/>
       <w:r>
         <w:t>Zweck</w:t>
       </w:r>
@@ -1647,8 +1627,8 @@
           <w:numId w:val="1"/>
         </w:numPr>
       </w:pPr>
-      <w:bookmarkStart w:id="6" w:name="_Toc317331520"/>
-      <w:bookmarkEnd w:id="6"/>
+      <w:bookmarkStart w:id="5" w:name="_Toc317331520"/>
+      <w:bookmarkEnd w:id="5"/>
       <w:r>
         <w:t>Gültigkeitsbereich</w:t>
       </w:r>
@@ -1666,8 +1646,8 @@
           <w:numId w:val="1"/>
         </w:numPr>
       </w:pPr>
-      <w:bookmarkStart w:id="7" w:name="_Toc317331521"/>
-      <w:bookmarkEnd w:id="7"/>
+      <w:bookmarkStart w:id="6" w:name="_Toc317331521"/>
+      <w:bookmarkEnd w:id="6"/>
       <w:r>
         <w:t>Referenzen</w:t>
       </w:r>
@@ -1705,8 +1685,8 @@
           <w:numId w:val="1"/>
         </w:numPr>
       </w:pPr>
-      <w:bookmarkStart w:id="8" w:name="_Toc317331522"/>
-      <w:bookmarkEnd w:id="8"/>
+      <w:bookmarkStart w:id="7" w:name="_Toc317331522"/>
+      <w:bookmarkEnd w:id="7"/>
       <w:r>
         <w:lastRenderedPageBreak/>
         <w:t>P</w:t>
@@ -1716,21 +1696,8 @@
       </w:r>
     </w:p>
     <w:p>
-      <w:proofErr w:type="spellStart"/>
-      <w:r>
-        <w:t>JBomberman</w:t>
-      </w:r>
-      <w:proofErr w:type="spellEnd"/>
-      <w:r>
-        <w:t xml:space="preserve"> ist ein Geschicklichkeitsspiel, das die gleichen Regeln wie das klassische </w:t>
-      </w:r>
-      <w:proofErr w:type="spellStart"/>
-      <w:r>
-        <w:t>Bomberman</w:t>
-      </w:r>
-      <w:proofErr w:type="spellEnd"/>
-      <w:r>
-        <w:t xml:space="preserve"> umfasst. Es gibt nur einen Multiplayer Modus, in dem bis zu vier Spieler gegeneinander antreten können. Der Multiplayer Modus ist über ein Netz</w:t>
+      <w:r>
+        <w:t>JBomberman ist ein Geschicklichkeitsspiel, das die gleichen Regeln wie das klassische Bomberman umfasst. Es gibt nur einen Multiplayer Modus, in dem bis zu vier Spieler gegeneinander antreten können. Der Multiplayer Modus ist über ein Netz</w:t>
       </w:r>
       <w:r>
         <w:t xml:space="preserve">werk spielbar. </w:t>
@@ -1744,8 +1711,8 @@
           <w:numId w:val="1"/>
         </w:numPr>
       </w:pPr>
-      <w:bookmarkStart w:id="9" w:name="_Toc317331523"/>
-      <w:bookmarkEnd w:id="9"/>
+      <w:bookmarkStart w:id="8" w:name="_Toc317331523"/>
+      <w:bookmarkEnd w:id="8"/>
       <w:r>
         <w:t>Zweck und Ziel</w:t>
       </w:r>
@@ -1758,15 +1725,7 @@
     <w:p/>
     <w:p>
       <w:r>
-        <w:t xml:space="preserve">Wir wollen gelerntes aus Prog1, Prog2, Uint1 und SE1 anwenden und erweiterte Programmierkonzepte erlernen. Hinzu kommen Module wie VSS und </w:t>
-      </w:r>
-      <w:proofErr w:type="spellStart"/>
-      <w:r>
-        <w:t>ParProg</w:t>
-      </w:r>
-      <w:proofErr w:type="spellEnd"/>
-      <w:r>
-        <w:t>,</w:t>
+        <w:t>Wir wollen gelerntes aus Prog1, Prog2, Uint1 und SE1 anwenden und erweiterte Programmierkonzepte erlernen. Hinzu kommen Module wie VSS und ParProg,</w:t>
       </w:r>
       <w:r>
         <w:t xml:space="preserve"> die wir parallel besuchen und auch für die Durchführung des Projekts notwendig sind.</w:t>
@@ -1864,13 +1823,8 @@
         </w:numPr>
       </w:pPr>
       <w:r>
-        <w:t xml:space="preserve">Verschiedene </w:t>
-      </w:r>
-      <w:proofErr w:type="spellStart"/>
-      <w:r>
-        <w:t>Powerups</w:t>
-      </w:r>
-      <w:proofErr w:type="spellEnd"/>
+        <w:t>Verschiedene Powerups</w:t>
+      </w:r>
     </w:p>
     <w:p>
       <w:pPr>
@@ -1880,8 +1834,8 @@
           <w:numId w:val="1"/>
         </w:numPr>
       </w:pPr>
-      <w:bookmarkStart w:id="10" w:name="_Toc317331524"/>
-      <w:bookmarkEnd w:id="10"/>
+      <w:bookmarkStart w:id="9" w:name="_Toc317331524"/>
+      <w:bookmarkEnd w:id="9"/>
       <w:r>
         <w:t>Lieferumfang</w:t>
       </w:r>
@@ -1927,8 +1881,8 @@
           <w:numId w:val="1"/>
         </w:numPr>
       </w:pPr>
-      <w:bookmarkStart w:id="11" w:name="_Toc317331525"/>
-      <w:bookmarkEnd w:id="11"/>
+      <w:bookmarkStart w:id="10" w:name="_Toc317331525"/>
+      <w:bookmarkEnd w:id="10"/>
       <w:r>
         <w:t>Anna</w:t>
       </w:r>
@@ -1938,15 +1892,7 @@
     </w:p>
     <w:p>
       <w:r>
-        <w:t>Die Applikation wird lediglich für Desktops zur Verfügung gestellt</w:t>
-      </w:r>
-      <w:proofErr w:type="gramStart"/>
-      <w:r>
-        <w:t>, dabei</w:t>
-      </w:r>
-      <w:proofErr w:type="gramEnd"/>
-      <w:r>
-        <w:t xml:space="preserve"> sollen folgende Betriebssysteme (Mac OSX , Linux, Windows) unterstützt werden um eine möglichst grosse Userbasis anzusprechen.</w:t>
+        <w:t>Die Applikation wird lediglich für Desktops zur Verfügung gestellt, dabei sollen folgende Betriebssysteme (Mac OSX , Linux, Windows) unterstützt werden um eine möglichst grosse Userbasis anzusprechen.</w:t>
       </w:r>
     </w:p>
     <w:p>
@@ -1970,8 +1916,8 @@
           <w:numId w:val="1"/>
         </w:numPr>
       </w:pPr>
-      <w:bookmarkStart w:id="12" w:name="_Toc317331526"/>
-      <w:bookmarkEnd w:id="12"/>
+      <w:bookmarkStart w:id="11" w:name="_Toc317331526"/>
+      <w:bookmarkEnd w:id="11"/>
       <w:r>
         <w:lastRenderedPageBreak/>
         <w:t>Projektorganisation</w:t>
@@ -2001,8 +1947,8 @@
           <w:numId w:val="1"/>
         </w:numPr>
       </w:pPr>
-      <w:bookmarkStart w:id="13" w:name="_Toc317331527"/>
-      <w:bookmarkEnd w:id="13"/>
+      <w:bookmarkStart w:id="12" w:name="_Toc317331527"/>
+      <w:bookmarkEnd w:id="12"/>
       <w:r>
         <w:t>Organisationsstruktur</w:t>
       </w:r>
@@ -2075,13 +2021,8 @@
           <w:numId w:val="4"/>
         </w:numPr>
       </w:pPr>
-      <w:proofErr w:type="spellStart"/>
-      <w:r>
-        <w:t>Build</w:t>
-      </w:r>
-      <w:proofErr w:type="spellEnd"/>
-      <w:r>
-        <w:t>-Management</w:t>
+      <w:r>
+        <w:t>Build-Management</w:t>
       </w:r>
     </w:p>
     <w:p>
@@ -2161,17 +2102,8 @@
           <w:b/>
           <w:bCs/>
         </w:rPr>
-        <w:t xml:space="preserve">Fabian </w:t>
-      </w:r>
-      <w:proofErr w:type="spellStart"/>
-      <w:r>
-        <w:rPr>
-          <w:b/>
-          <w:bCs/>
-        </w:rPr>
-        <w:t>Binna</w:t>
-      </w:r>
-      <w:proofErr w:type="spellEnd"/>
+        <w:t>Fabian Binna</w:t>
+      </w:r>
     </w:p>
     <w:p>
       <w:pPr>
@@ -2212,8 +2144,8 @@
           <w:numId w:val="1"/>
         </w:numPr>
       </w:pPr>
-      <w:bookmarkStart w:id="14" w:name="_Toc317331528"/>
-      <w:bookmarkEnd w:id="14"/>
+      <w:bookmarkStart w:id="13" w:name="_Toc317331528"/>
+      <w:bookmarkEnd w:id="13"/>
       <w:r>
         <w:t>Externe Schnittstellen</w:t>
       </w:r>
@@ -2243,8 +2175,8 @@
           <w:numId w:val="1"/>
         </w:numPr>
       </w:pPr>
-      <w:bookmarkStart w:id="15" w:name="_Toc317331529"/>
-      <w:bookmarkEnd w:id="15"/>
+      <w:bookmarkStart w:id="14" w:name="_Toc317331529"/>
+      <w:bookmarkEnd w:id="14"/>
       <w:r>
         <w:lastRenderedPageBreak/>
         <w:t>Management Abläufe</w:t>
@@ -2258,8 +2190,8 @@
           <w:numId w:val="1"/>
         </w:numPr>
       </w:pPr>
-      <w:bookmarkStart w:id="16" w:name="_Toc317331530"/>
-      <w:bookmarkEnd w:id="16"/>
+      <w:bookmarkStart w:id="15" w:name="_Toc317331530"/>
+      <w:bookmarkEnd w:id="15"/>
       <w:r>
         <w:t>Kostenvoranschlag</w:t>
       </w:r>
@@ -2280,8 +2212,8 @@
           <w:numId w:val="1"/>
         </w:numPr>
       </w:pPr>
-      <w:bookmarkStart w:id="17" w:name="_Toc317331531"/>
-      <w:bookmarkEnd w:id="17"/>
+      <w:bookmarkStart w:id="16" w:name="_Toc317331531"/>
+      <w:bookmarkEnd w:id="16"/>
       <w:r>
         <w:t>Zeitliche Planung</w:t>
       </w:r>
@@ -2302,8 +2234,8 @@
           <w:numId w:val="1"/>
         </w:numPr>
       </w:pPr>
-      <w:bookmarkStart w:id="18" w:name="_Toc317331532"/>
-      <w:bookmarkEnd w:id="18"/>
+      <w:bookmarkStart w:id="17" w:name="_Toc317331532"/>
+      <w:bookmarkEnd w:id="17"/>
       <w:r>
         <w:t>Phasen / Iterationen</w:t>
       </w:r>
@@ -2378,7 +2310,6 @@
             <w:tcW w:w="3049" w:type="dxa"/>
           </w:tcPr>
           <w:p>
-            <w:proofErr w:type="spellStart"/>
             <w:r>
               <w:rPr>
                 <w:color w:val="auto"/>
@@ -2386,17 +2317,7 @@
                 <w:szCs w:val="30"/>
                 <w:lang w:val="de-DE" w:eastAsia="de-CH"/>
               </w:rPr>
-              <w:t>Inception</w:t>
-            </w:r>
-            <w:proofErr w:type="spellEnd"/>
-            <w:r>
-              <w:rPr>
-                <w:color w:val="auto"/>
-                <w:sz w:val="30"/>
-                <w:szCs w:val="30"/>
-                <w:lang w:val="de-DE" w:eastAsia="de-CH"/>
-              </w:rPr>
-              <w:t xml:space="preserve"> 1</w:t>
+              <w:t>Inception 1</w:t>
             </w:r>
           </w:p>
         </w:tc>
@@ -2605,107 +2526,7 @@
                 <w:szCs w:val="30"/>
                 <w:lang w:val="de-DE" w:eastAsia="de-CH"/>
               </w:rPr>
-              <w:t xml:space="preserve">Projektplan, Domain Model, </w:t>
-            </w:r>
-            <w:proofErr w:type="spellStart"/>
-            <w:r>
-              <w:rPr>
-                <w:color w:val="auto"/>
-                <w:sz w:val="30"/>
-                <w:szCs w:val="30"/>
-                <w:lang w:val="de-DE" w:eastAsia="de-CH"/>
-              </w:rPr>
-              <w:t>Requirements</w:t>
-            </w:r>
-            <w:proofErr w:type="spellEnd"/>
-            <w:r>
-              <w:rPr>
-                <w:color w:val="auto"/>
-                <w:sz w:val="30"/>
-                <w:szCs w:val="30"/>
-                <w:lang w:val="de-DE" w:eastAsia="de-CH"/>
-              </w:rPr>
-              <w:t xml:space="preserve"> (Brief </w:t>
-            </w:r>
-            <w:proofErr w:type="spellStart"/>
-            <w:r>
-              <w:rPr>
-                <w:color w:val="auto"/>
-                <w:sz w:val="30"/>
-                <w:szCs w:val="30"/>
-                <w:lang w:val="de-DE" w:eastAsia="de-CH"/>
-              </w:rPr>
-              <w:t>Use</w:t>
-            </w:r>
-            <w:proofErr w:type="spellEnd"/>
-            <w:r>
-              <w:rPr>
-                <w:color w:val="auto"/>
-                <w:sz w:val="30"/>
-                <w:szCs w:val="30"/>
-                <w:lang w:val="de-DE" w:eastAsia="de-CH"/>
-              </w:rPr>
-              <w:t xml:space="preserve"> Cases), </w:t>
-            </w:r>
-            <w:proofErr w:type="spellStart"/>
-            <w:r>
-              <w:rPr>
-                <w:color w:val="auto"/>
-                <w:sz w:val="30"/>
-                <w:szCs w:val="30"/>
-                <w:lang w:val="de-DE" w:eastAsia="de-CH"/>
-              </w:rPr>
-              <w:t>Configuration</w:t>
-            </w:r>
-            <w:proofErr w:type="spellEnd"/>
-            <w:r>
-              <w:rPr>
-                <w:color w:val="auto"/>
-                <w:sz w:val="30"/>
-                <w:szCs w:val="30"/>
-                <w:lang w:val="de-DE" w:eastAsia="de-CH"/>
-              </w:rPr>
-              <w:t xml:space="preserve"> Management (</w:t>
-            </w:r>
-            <w:proofErr w:type="spellStart"/>
-            <w:r>
-              <w:rPr>
-                <w:color w:val="auto"/>
-                <w:sz w:val="30"/>
-                <w:szCs w:val="30"/>
-                <w:lang w:val="de-DE" w:eastAsia="de-CH"/>
-              </w:rPr>
-              <w:t>Redmine</w:t>
-            </w:r>
-            <w:proofErr w:type="spellEnd"/>
-            <w:r>
-              <w:rPr>
-                <w:color w:val="auto"/>
-                <w:sz w:val="30"/>
-                <w:szCs w:val="30"/>
-                <w:lang w:val="de-DE" w:eastAsia="de-CH"/>
-              </w:rPr>
-              <w:t xml:space="preserve">, Jenkins, </w:t>
-            </w:r>
-            <w:proofErr w:type="spellStart"/>
-            <w:r>
-              <w:rPr>
-                <w:color w:val="auto"/>
-                <w:sz w:val="30"/>
-                <w:szCs w:val="30"/>
-                <w:lang w:val="de-DE" w:eastAsia="de-CH"/>
-              </w:rPr>
-              <w:t>Git</w:t>
-            </w:r>
-            <w:proofErr w:type="spellEnd"/>
-            <w:r>
-              <w:rPr>
-                <w:color w:val="auto"/>
-                <w:sz w:val="30"/>
-                <w:szCs w:val="30"/>
-                <w:lang w:val="de-DE" w:eastAsia="de-CH"/>
-              </w:rPr>
-              <w:t>,</w:t>
+              <w:t>Projektplan, Domain Model, Requirements (Brief Use Cases), Configuration Management (Redmine, Jenkins, Git,</w:t>
             </w:r>
             <w:r>
               <w:rPr>
@@ -2773,9 +2594,8 @@
                 <w:szCs w:val="30"/>
                 <w:lang w:val="de-DE" w:eastAsia="de-CH"/>
               </w:rPr>
-              <w:t xml:space="preserve">Externes Design und </w:t>
+              <w:t xml:space="preserve">Externes Design und Mockups, </w:t>
             </w:r>
-            <w:proofErr w:type="spellStart"/>
             <w:r>
               <w:rPr>
                 <w:color w:val="auto"/>
@@ -2783,9 +2603,8 @@
                 <w:szCs w:val="30"/>
                 <w:lang w:val="de-DE" w:eastAsia="de-CH"/>
               </w:rPr>
-              <w:t>Mockups</w:t>
+              <w:t>Sprites,</w:t>
             </w:r>
-            <w:proofErr w:type="spellEnd"/>
             <w:r>
               <w:rPr>
                 <w:color w:val="auto"/>
@@ -2793,85 +2612,7 @@
                 <w:szCs w:val="30"/>
                 <w:lang w:val="de-DE" w:eastAsia="de-CH"/>
               </w:rPr>
-              <w:t xml:space="preserve">, </w:t>
-            </w:r>
-            <w:r>
-              <w:rPr>
-                <w:color w:val="auto"/>
-                <w:sz w:val="30"/>
-                <w:szCs w:val="30"/>
-                <w:lang w:val="de-DE" w:eastAsia="de-CH"/>
-              </w:rPr>
-              <w:t>Sprites,</w:t>
-            </w:r>
-            <w:r>
-              <w:rPr>
-                <w:color w:val="auto"/>
-                <w:sz w:val="30"/>
-                <w:szCs w:val="30"/>
-                <w:lang w:val="de-DE" w:eastAsia="de-CH"/>
-              </w:rPr>
-              <w:t xml:space="preserve"> </w:t>
-            </w:r>
-            <w:proofErr w:type="spellStart"/>
-            <w:r>
-              <w:rPr>
-                <w:color w:val="auto"/>
-                <w:sz w:val="30"/>
-                <w:szCs w:val="30"/>
-                <w:lang w:val="de-DE" w:eastAsia="de-CH"/>
-              </w:rPr>
-              <w:t>Fully</w:t>
-            </w:r>
-            <w:proofErr w:type="spellEnd"/>
-            <w:r>
-              <w:rPr>
-                <w:color w:val="auto"/>
-                <w:sz w:val="30"/>
-                <w:szCs w:val="30"/>
-                <w:lang w:val="de-DE" w:eastAsia="de-CH"/>
-              </w:rPr>
-              <w:t xml:space="preserve"> </w:t>
-            </w:r>
-            <w:proofErr w:type="spellStart"/>
-            <w:r>
-              <w:rPr>
-                <w:color w:val="auto"/>
-                <w:sz w:val="30"/>
-                <w:szCs w:val="30"/>
-                <w:lang w:val="de-DE" w:eastAsia="de-CH"/>
-              </w:rPr>
-              <w:t>dressed</w:t>
-            </w:r>
-            <w:proofErr w:type="spellEnd"/>
-            <w:r>
-              <w:rPr>
-                <w:color w:val="auto"/>
-                <w:sz w:val="30"/>
-                <w:szCs w:val="30"/>
-                <w:lang w:val="de-DE" w:eastAsia="de-CH"/>
-              </w:rPr>
-              <w:t xml:space="preserve"> </w:t>
-            </w:r>
-            <w:proofErr w:type="spellStart"/>
-            <w:r>
-              <w:rPr>
-                <w:color w:val="auto"/>
-                <w:sz w:val="30"/>
-                <w:szCs w:val="30"/>
-                <w:lang w:val="de-DE" w:eastAsia="de-CH"/>
-              </w:rPr>
-              <w:t>Use</w:t>
-            </w:r>
-            <w:proofErr w:type="spellEnd"/>
-            <w:r>
-              <w:rPr>
-                <w:color w:val="auto"/>
-                <w:sz w:val="30"/>
-                <w:szCs w:val="30"/>
-                <w:lang w:val="de-DE" w:eastAsia="de-CH"/>
-              </w:rPr>
-              <w:t xml:space="preserve"> Cases</w:t>
+              <w:t xml:space="preserve"> Fully dressed Use Cases</w:t>
             </w:r>
           </w:p>
         </w:tc>
@@ -3122,7 +2863,6 @@
                 <w:lang w:val="de-DE" w:eastAsia="de-CH"/>
               </w:rPr>
             </w:pPr>
-            <w:proofErr w:type="spellStart"/>
             <w:r>
               <w:rPr>
                 <w:color w:val="auto"/>
@@ -3130,17 +2870,7 @@
                 <w:szCs w:val="30"/>
                 <w:lang w:val="de-DE" w:eastAsia="de-CH"/>
               </w:rPr>
-              <w:t>Construction</w:t>
-            </w:r>
-            <w:proofErr w:type="spellEnd"/>
-            <w:r>
-              <w:rPr>
-                <w:color w:val="auto"/>
-                <w:sz w:val="30"/>
-                <w:szCs w:val="30"/>
-                <w:lang w:val="de-DE" w:eastAsia="de-CH"/>
-              </w:rPr>
-              <w:t xml:space="preserve"> 1</w:t>
+              <w:t>Construction 1</w:t>
             </w:r>
           </w:p>
         </w:tc>
@@ -3233,7 +2963,6 @@
                 <w:lang w:val="de-DE" w:eastAsia="de-CH"/>
               </w:rPr>
             </w:pPr>
-            <w:proofErr w:type="spellStart"/>
             <w:r>
               <w:rPr>
                 <w:color w:val="auto"/>
@@ -3241,17 +2970,7 @@
                 <w:szCs w:val="30"/>
                 <w:lang w:val="de-DE" w:eastAsia="de-CH"/>
               </w:rPr>
-              <w:t>Construction</w:t>
-            </w:r>
-            <w:proofErr w:type="spellEnd"/>
-            <w:r>
-              <w:rPr>
-                <w:color w:val="auto"/>
-                <w:sz w:val="30"/>
-                <w:szCs w:val="30"/>
-                <w:lang w:val="de-DE" w:eastAsia="de-CH"/>
-              </w:rPr>
-              <w:t xml:space="preserve"> 2</w:t>
+              <w:t>Construction 2</w:t>
             </w:r>
           </w:p>
         </w:tc>
@@ -3284,27 +3003,7 @@
                 <w:szCs w:val="30"/>
                 <w:lang w:val="de-DE" w:eastAsia="de-CH"/>
               </w:rPr>
-              <w:t xml:space="preserve"> (Server, Netzwerkfähigkeit, </w:t>
-            </w:r>
-            <w:proofErr w:type="spellStart"/>
-            <w:r>
-              <w:rPr>
-                <w:color w:val="auto"/>
-                <w:sz w:val="30"/>
-                <w:szCs w:val="30"/>
-                <w:lang w:val="de-DE" w:eastAsia="de-CH"/>
-              </w:rPr>
-              <w:t>Sync</w:t>
-            </w:r>
-            <w:proofErr w:type="spellEnd"/>
-            <w:r>
-              <w:rPr>
-                <w:color w:val="auto"/>
-                <w:sz w:val="30"/>
-                <w:szCs w:val="30"/>
-                <w:lang w:val="de-DE" w:eastAsia="de-CH"/>
-              </w:rPr>
-              <w:t xml:space="preserve"> mit Server)</w:t>
+              <w:t xml:space="preserve"> (Server, Netzwerkfähigkeit, Sync mit Server)</w:t>
             </w:r>
             <w:r>
               <w:rPr>
@@ -3646,7 +3345,6 @@
                 <w:lang w:val="de-DE" w:eastAsia="de-CH"/>
               </w:rPr>
             </w:pPr>
-            <w:proofErr w:type="spellStart"/>
             <w:r>
               <w:rPr>
                 <w:color w:val="auto"/>
@@ -3654,17 +3352,7 @@
                 <w:szCs w:val="30"/>
                 <w:lang w:val="de-DE" w:eastAsia="de-CH"/>
               </w:rPr>
-              <w:t>Construction</w:t>
-            </w:r>
-            <w:proofErr w:type="spellEnd"/>
-            <w:r>
-              <w:rPr>
-                <w:color w:val="auto"/>
-                <w:sz w:val="30"/>
-                <w:szCs w:val="30"/>
-                <w:lang w:val="de-DE" w:eastAsia="de-CH"/>
-              </w:rPr>
-              <w:t xml:space="preserve"> 3</w:t>
+              <w:t>Construction 3</w:t>
             </w:r>
           </w:p>
         </w:tc>
@@ -3688,9 +3376,8 @@
                 <w:szCs w:val="30"/>
                 <w:lang w:val="de-DE" w:eastAsia="de-CH"/>
               </w:rPr>
-              <w:t xml:space="preserve">Hauptfeatures fertigstellen, erweiterte Features </w:t>
+              <w:t xml:space="preserve">Hauptfeatures fertigstellen, erweiterte Features gemäss </w:t>
             </w:r>
-            <w:proofErr w:type="spellStart"/>
             <w:r>
               <w:rPr>
                 <w:color w:val="auto"/>
@@ -3698,9 +3385,9 @@
                 <w:szCs w:val="30"/>
                 <w:lang w:val="de-DE" w:eastAsia="de-CH"/>
               </w:rPr>
-              <w:t>gemäss</w:t>
+              <w:lastRenderedPageBreak/>
+              <w:t>Priorisierung und Zeitschätzung in</w:t>
             </w:r>
-            <w:proofErr w:type="spellEnd"/>
             <w:r>
               <w:rPr>
                 <w:color w:val="auto"/>
@@ -3708,46 +3395,7 @@
                 <w:szCs w:val="30"/>
                 <w:lang w:val="de-DE" w:eastAsia="de-CH"/>
               </w:rPr>
-              <w:t xml:space="preserve"> </w:t>
-            </w:r>
-            <w:r>
-              <w:rPr>
-                <w:color w:val="auto"/>
-                <w:sz w:val="30"/>
-                <w:szCs w:val="30"/>
-                <w:lang w:val="de-DE" w:eastAsia="de-CH"/>
-              </w:rPr>
-              <w:lastRenderedPageBreak/>
-              <w:t>Priorisierung und Zeitschätzung in</w:t>
-            </w:r>
-            <w:r>
-              <w:rPr>
-                <w:color w:val="auto"/>
-                <w:sz w:val="30"/>
-                <w:szCs w:val="30"/>
-                <w:lang w:val="de-DE" w:eastAsia="de-CH"/>
-              </w:rPr>
-              <w:t xml:space="preserve"> </w:t>
-            </w:r>
-            <w:proofErr w:type="spellStart"/>
-            <w:r>
-              <w:rPr>
-                <w:color w:val="auto"/>
-                <w:sz w:val="30"/>
-                <w:szCs w:val="30"/>
-                <w:lang w:val="de-DE" w:eastAsia="de-CH"/>
-              </w:rPr>
-              <w:t>Redmine</w:t>
-            </w:r>
-            <w:proofErr w:type="spellEnd"/>
-            <w:r>
-              <w:rPr>
-                <w:color w:val="auto"/>
-                <w:sz w:val="30"/>
-                <w:szCs w:val="30"/>
-                <w:lang w:val="de-DE" w:eastAsia="de-CH"/>
-              </w:rPr>
-              <w:t xml:space="preserve">. </w:t>
+              <w:t xml:space="preserve"> Redmine. </w:t>
             </w:r>
             <w:r>
               <w:rPr>
@@ -4056,15 +3704,7 @@
     </w:p>
     <w:p>
       <w:r>
-        <w:t xml:space="preserve">&lt;Vorgehen bei Iterationsplanung und </w:t>
-      </w:r>
-      <w:proofErr w:type="spellStart"/>
-      <w:r>
-        <w:t>Iterationsassessment</w:t>
-      </w:r>
-      <w:proofErr w:type="spellEnd"/>
-      <w:r>
-        <w:t>&gt;</w:t>
+        <w:t>&lt;Vorgehen bei Iterationsplanung und Iterationsassessment&gt;</w:t>
       </w:r>
     </w:p>
     <w:p>
@@ -4075,8 +3715,8 @@
           <w:numId w:val="1"/>
         </w:numPr>
       </w:pPr>
-      <w:bookmarkStart w:id="19" w:name="_Toc317331533"/>
-      <w:bookmarkEnd w:id="19"/>
+      <w:bookmarkStart w:id="18" w:name="_Toc317331533"/>
+      <w:bookmarkEnd w:id="18"/>
       <w:r>
         <w:t>Meilensteine</w:t>
       </w:r>
@@ -4101,84 +3741,248 @@
         <w:t>ine mit genauem Datum. In der Regel  auf Ende jeder Iteration einen Meilenstein setzen (diese Faustregel gilt nur für die SE-2Projekte, in realen Projekten haben Sie oft deutlich mehr Iterationen als Meilensteine, weil Meilensteine dort die nach aussen kom</w:t>
       </w:r>
       <w:r>
-        <w:t>munizierten Ereignisse sind). Schreiben Sie zu jedem Meilenstein auf, welche Arbeitsprodukte (</w:t>
-      </w:r>
-      <w:proofErr w:type="spellStart"/>
-      <w:r>
-        <w:t>work</w:t>
-      </w:r>
-      <w:proofErr w:type="spellEnd"/>
-      <w:r>
-        <w:t xml:space="preserve"> </w:t>
-      </w:r>
-      <w:proofErr w:type="spellStart"/>
-      <w:r>
-        <w:t>products</w:t>
-      </w:r>
-      <w:proofErr w:type="spellEnd"/>
-      <w:r>
-        <w:t xml:space="preserve">) Sie dann abliefern </w:t>
-      </w:r>
-      <w:proofErr w:type="gramStart"/>
-      <w:r>
-        <w:t>werden .</w:t>
-      </w:r>
-      <w:proofErr w:type="gramEnd"/>
-      <w:r>
-        <w:t xml:space="preserve"> Spezifizieren Sie wenn nötig auch den Fertigstellungsgrad der Arbeitsprodukte, z.B. „Zentrale </w:t>
-      </w:r>
-      <w:proofErr w:type="spellStart"/>
-      <w:r>
-        <w:t>Use</w:t>
-      </w:r>
-      <w:proofErr w:type="spellEnd"/>
-      <w:r>
-        <w:t xml:space="preserve"> Cases ‚</w:t>
-      </w:r>
-      <w:proofErr w:type="spellStart"/>
-      <w:r>
-        <w:t>fully</w:t>
-      </w:r>
-      <w:proofErr w:type="spellEnd"/>
-      <w:r>
-        <w:t xml:space="preserve"> </w:t>
-      </w:r>
-      <w:proofErr w:type="spellStart"/>
-      <w:r>
-        <w:t>dressed</w:t>
-      </w:r>
-      <w:proofErr w:type="spellEnd"/>
-      <w:r>
-        <w:t>‘</w:t>
-      </w:r>
-      <w:r>
-        <w:t>, restliche UCs im ‚</w:t>
-      </w:r>
-      <w:proofErr w:type="spellStart"/>
-      <w:r>
-        <w:t>brief</w:t>
-      </w:r>
-      <w:proofErr w:type="spellEnd"/>
-      <w:r>
-        <w:t>‘ Format“</w:t>
-      </w:r>
-      <w:proofErr w:type="gramStart"/>
-      <w:r>
-        <w:t>, oder</w:t>
-      </w:r>
-      <w:proofErr w:type="gramEnd"/>
-      <w:r>
-        <w:t xml:space="preserve"> „Architekturskizze inkl.  Definition der Interfaces zwischen Sub-Systemen und </w:t>
-      </w:r>
-      <w:proofErr w:type="spellStart"/>
-      <w:r>
-        <w:t>Deployment</w:t>
-      </w:r>
-      <w:proofErr w:type="spellEnd"/>
-      <w:r>
-        <w:t xml:space="preserve"> Diagramm“&gt;</w:t>
-      </w:r>
-    </w:p>
+        <w:t>munizierten Ereignisse sind). Schreiben Sie zu jedem Meilenstein auf, welche Arbeitsprodukte (work products) Sie dann abliefern werden . Spezifizieren Sie wenn nötig auch den Fertigstellungsgrad der Arbeitsprodukte, z.B. „Zentrale Use Cases ‚fully dressed‘</w:t>
+      </w:r>
+      <w:r>
+        <w:t xml:space="preserve">, restliche UCs im ‚brief‘ Format“, oder „Architekturskizze inkl.  Definition der Interfaces </w:t>
+      </w:r>
+    </w:p>
+    <w:p>
+      <w:r>
+        <w:t>zwischen Sub-Systemen und Deployment Diagramm“&gt;</w:t>
+      </w:r>
+    </w:p>
+    <w:p>
+      <w:pPr>
+        <w:widowControl w:val="0"/>
+        <w:suppressAutoHyphens w:val="0"/>
+        <w:autoSpaceDE w:val="0"/>
+        <w:autoSpaceDN w:val="0"/>
+        <w:adjustRightInd w:val="0"/>
+        <w:spacing w:after="240"/>
+        <w:rPr>
+          <w:color w:val="4478CA"/>
+          <w:sz w:val="38"/>
+          <w:szCs w:val="38"/>
+          <w:lang w:val="de-DE" w:eastAsia="de-CH"/>
+        </w:rPr>
+      </w:pPr>
+      <w:r>
+        <w:rPr>
+          <w:color w:val="4478CA"/>
+          <w:sz w:val="38"/>
+          <w:szCs w:val="38"/>
+          <w:lang w:val="de-DE" w:eastAsia="de-CH"/>
+        </w:rPr>
+        <w:t>4.2.2.1 MS1Projektantrageinreichen</w:t>
+      </w:r>
+    </w:p>
+    <w:p>
+      <w:pPr>
+        <w:widowControl w:val="0"/>
+        <w:suppressAutoHyphens w:val="0"/>
+        <w:autoSpaceDE w:val="0"/>
+        <w:autoSpaceDN w:val="0"/>
+        <w:adjustRightInd w:val="0"/>
+        <w:spacing w:after="240"/>
+        <w:rPr>
+          <w:rFonts w:ascii="Times" w:hAnsi="Times" w:cs="Times"/>
+          <w:color w:val="auto"/>
+          <w:sz w:val="24"/>
+          <w:szCs w:val="24"/>
+          <w:lang w:val="de-DE" w:eastAsia="de-CH"/>
+        </w:rPr>
+      </w:pPr>
+      <w:r>
+        <w:rPr>
+          <w:rFonts w:ascii="Times" w:hAnsi="Times" w:cs="Times"/>
+          <w:color w:val="auto"/>
+          <w:sz w:val="24"/>
+          <w:szCs w:val="24"/>
+          <w:lang w:val="de-DE" w:eastAsia="de-CH"/>
+        </w:rPr>
+        <w:t>Termin</w:t>
+      </w:r>
+      <w:r>
+        <w:rPr>
+          <w:rFonts w:ascii="Times" w:hAnsi="Times" w:cs="Times"/>
+          <w:color w:val="auto"/>
+          <w:sz w:val="24"/>
+          <w:szCs w:val="24"/>
+          <w:lang w:val="de-DE" w:eastAsia="de-CH"/>
+        </w:rPr>
+        <w:br/>
+        <w:t>Beschreibung</w:t>
+      </w:r>
+      <w:r>
+        <w:rPr>
+          <w:rFonts w:ascii="Times" w:hAnsi="Times" w:cs="Times"/>
+          <w:color w:val="auto"/>
+          <w:sz w:val="24"/>
+          <w:szCs w:val="24"/>
+          <w:lang w:val="de-DE" w:eastAsia="de-CH"/>
+        </w:rPr>
+        <w:br/>
+        <w:t>Work Produc</w:t>
+      </w:r>
+    </w:p>
+    <w:p>
+      <w:pPr>
+        <w:widowControl w:val="0"/>
+        <w:suppressAutoHyphens w:val="0"/>
+        <w:autoSpaceDE w:val="0"/>
+        <w:autoSpaceDN w:val="0"/>
+        <w:adjustRightInd w:val="0"/>
+        <w:spacing w:after="240"/>
+        <w:rPr>
+          <w:rFonts w:ascii="Times" w:hAnsi="Times" w:cs="Times"/>
+          <w:color w:val="auto"/>
+          <w:sz w:val="24"/>
+          <w:szCs w:val="24"/>
+          <w:lang w:val="de-DE" w:eastAsia="de-CH"/>
+        </w:rPr>
+      </w:pPr>
+      <w:r>
+        <w:rPr>
+          <w:color w:val="4478CA"/>
+          <w:sz w:val="38"/>
+          <w:szCs w:val="38"/>
+          <w:lang w:val="de-DE" w:eastAsia="de-CH"/>
+        </w:rPr>
+        <w:t>4.2.2.2 MS2Projektplan</w:t>
+      </w:r>
+    </w:p>
+    <w:p>
+      <w:pPr>
+        <w:widowControl w:val="0"/>
+        <w:suppressAutoHyphens w:val="0"/>
+        <w:autoSpaceDE w:val="0"/>
+        <w:autoSpaceDN w:val="0"/>
+        <w:adjustRightInd w:val="0"/>
+        <w:spacing w:after="240"/>
+        <w:rPr>
+          <w:rFonts w:ascii="Times" w:hAnsi="Times" w:cs="Times"/>
+          <w:color w:val="auto"/>
+          <w:sz w:val="24"/>
+          <w:szCs w:val="24"/>
+          <w:lang w:val="de-DE" w:eastAsia="de-CH"/>
+        </w:rPr>
+      </w:pPr>
+      <w:r>
+        <w:rPr>
+          <w:color w:val="4478CA"/>
+          <w:sz w:val="38"/>
+          <w:szCs w:val="38"/>
+          <w:lang w:val="de-DE" w:eastAsia="de-CH"/>
+        </w:rPr>
+        <w:t>4.2.2.3 MS3AnforderungenundAnalyse</w:t>
+      </w:r>
+    </w:p>
+    <w:p>
+      <w:pPr>
+        <w:widowControl w:val="0"/>
+        <w:suppressAutoHyphens w:val="0"/>
+        <w:autoSpaceDE w:val="0"/>
+        <w:autoSpaceDN w:val="0"/>
+        <w:adjustRightInd w:val="0"/>
+        <w:spacing w:after="240"/>
+        <w:rPr>
+          <w:rFonts w:ascii="Times" w:hAnsi="Times" w:cs="Times"/>
+          <w:color w:val="auto"/>
+          <w:sz w:val="24"/>
+          <w:szCs w:val="24"/>
+          <w:lang w:val="de-DE" w:eastAsia="de-CH"/>
+        </w:rPr>
+      </w:pPr>
+      <w:r>
+        <w:rPr>
+          <w:color w:val="4478CA"/>
+          <w:sz w:val="38"/>
+          <w:szCs w:val="38"/>
+          <w:lang w:val="de-DE" w:eastAsia="de-CH"/>
+        </w:rPr>
+        <w:t>4.2.2.4 MS4EndeElaboration/Architekturprototyp</w:t>
+      </w:r>
+    </w:p>
+    <w:p>
+      <w:pPr>
+        <w:widowControl w:val="0"/>
+        <w:suppressAutoHyphens w:val="0"/>
+        <w:autoSpaceDE w:val="0"/>
+        <w:autoSpaceDN w:val="0"/>
+        <w:adjustRightInd w:val="0"/>
+        <w:spacing w:after="240"/>
+        <w:rPr>
+          <w:rFonts w:ascii="Times" w:hAnsi="Times" w:cs="Times"/>
+          <w:color w:val="auto"/>
+          <w:sz w:val="24"/>
+          <w:szCs w:val="24"/>
+          <w:lang w:val="de-DE" w:eastAsia="de-CH"/>
+        </w:rPr>
+      </w:pPr>
+      <w:r>
+        <w:rPr>
+          <w:color w:val="4478CA"/>
+          <w:sz w:val="38"/>
+          <w:szCs w:val="38"/>
+          <w:lang w:val="de-DE" w:eastAsia="de-CH"/>
+        </w:rPr>
+        <w:t>4.2.2.5 MS5Architektur/Design</w:t>
+      </w:r>
+    </w:p>
+    <w:p>
+      <w:pPr>
+        <w:widowControl w:val="0"/>
+        <w:suppressAutoHyphens w:val="0"/>
+        <w:autoSpaceDE w:val="0"/>
+        <w:autoSpaceDN w:val="0"/>
+        <w:adjustRightInd w:val="0"/>
+        <w:spacing w:after="240"/>
+        <w:rPr>
+          <w:rFonts w:ascii="Times" w:hAnsi="Times" w:cs="Times"/>
+          <w:color w:val="auto"/>
+          <w:sz w:val="24"/>
+          <w:szCs w:val="24"/>
+          <w:lang w:val="de-DE" w:eastAsia="de-CH"/>
+        </w:rPr>
+      </w:pPr>
+      <w:r>
+        <w:rPr>
+          <w:color w:val="4478CA"/>
+          <w:sz w:val="38"/>
+          <w:szCs w:val="38"/>
+          <w:lang w:val="de-DE" w:eastAsia="de-CH"/>
+        </w:rPr>
+        <w:t>4.2.2.6 MS6EndeConstruction</w:t>
+      </w:r>
+    </w:p>
+    <w:p>
+      <w:pPr>
+        <w:widowControl w:val="0"/>
+        <w:suppressAutoHyphens w:val="0"/>
+        <w:autoSpaceDE w:val="0"/>
+        <w:autoSpaceDN w:val="0"/>
+        <w:adjustRightInd w:val="0"/>
+        <w:spacing w:after="240"/>
+        <w:rPr>
+          <w:rFonts w:ascii="Times" w:hAnsi="Times" w:cs="Times"/>
+          <w:color w:val="auto"/>
+          <w:sz w:val="24"/>
+          <w:szCs w:val="24"/>
+          <w:lang w:val="de-DE" w:eastAsia="de-CH"/>
+        </w:rPr>
+      </w:pPr>
+      <w:r>
+        <w:rPr>
+          <w:color w:val="4478CA"/>
+          <w:sz w:val="38"/>
+          <w:szCs w:val="38"/>
+          <w:lang w:val="de-DE" w:eastAsia="de-CH"/>
+        </w:rPr>
+        <w:t>4.2.2.7 MS7SchlusspräsentationundAbgabe</w:t>
+      </w:r>
+    </w:p>
+    <w:p/>
     <w:p>
       <w:pPr>
         <w:pStyle w:val="Heading2"/>
@@ -4187,8 +3991,8 @@
           <w:numId w:val="1"/>
         </w:numPr>
       </w:pPr>
-      <w:bookmarkStart w:id="20" w:name="_Toc317331534"/>
-      <w:bookmarkEnd w:id="20"/>
+      <w:bookmarkStart w:id="19" w:name="_Toc317331534"/>
+      <w:bookmarkEnd w:id="19"/>
       <w:r>
         <w:t>Besprechungen</w:t>
       </w:r>
@@ -4208,8 +4012,8 @@
           <w:numId w:val="1"/>
         </w:numPr>
       </w:pPr>
-      <w:bookmarkStart w:id="21" w:name="_Toc317331536"/>
-      <w:bookmarkEnd w:id="21"/>
+      <w:bookmarkStart w:id="20" w:name="_Toc317331536"/>
+      <w:bookmarkEnd w:id="20"/>
       <w:r>
         <w:lastRenderedPageBreak/>
         <w:t>Risikomanagement</w:t>
@@ -4223,8 +4027,8 @@
           <w:numId w:val="1"/>
         </w:numPr>
       </w:pPr>
-      <w:bookmarkStart w:id="22" w:name="_Toc317331537"/>
-      <w:bookmarkEnd w:id="22"/>
+      <w:bookmarkStart w:id="21" w:name="_Toc317331537"/>
+      <w:bookmarkEnd w:id="21"/>
       <w:r>
         <w:t>Risiken</w:t>
       </w:r>
@@ -4245,8 +4049,8 @@
           <w:numId w:val="1"/>
         </w:numPr>
       </w:pPr>
-      <w:bookmarkStart w:id="23" w:name="_Toc317331538"/>
-      <w:bookmarkEnd w:id="23"/>
+      <w:bookmarkStart w:id="22" w:name="_Toc317331538"/>
+      <w:bookmarkEnd w:id="22"/>
       <w:r>
         <w:t>Umgang mit Risiken</w:t>
       </w:r>
@@ -4269,8 +4073,8 @@
           <w:numId w:val="1"/>
         </w:numPr>
       </w:pPr>
-      <w:bookmarkStart w:id="24" w:name="_Toc317331539"/>
-      <w:bookmarkEnd w:id="24"/>
+      <w:bookmarkStart w:id="23" w:name="_Toc317331539"/>
+      <w:bookmarkEnd w:id="23"/>
       <w:r>
         <w:lastRenderedPageBreak/>
         <w:t>Arbeitspakete</w:t>
@@ -4278,48 +4082,16 @@
     </w:p>
     <w:p>
       <w:r>
-        <w:t>&lt;Definieren Sie in einem separaten Tool (</w:t>
-      </w:r>
-      <w:proofErr w:type="spellStart"/>
-      <w:r>
-        <w:t>Redmine</w:t>
-      </w:r>
-      <w:proofErr w:type="spellEnd"/>
-      <w:r>
-        <w:t xml:space="preserve"> oder XLS, o.a.) diejenigen Arbeitspakete, die Ihnen zu Beginn des Projektes schon mal einfallen. Zu Beginn können Pakete eher gen</w:t>
-      </w:r>
-      <w:r>
-        <w:t xml:space="preserve">erisch ausfallen (z.B. ‚Domainmodell erstellen‘ oder  ‚GUI Programmieren‘, oder ‚ </w:t>
-      </w:r>
-      <w:proofErr w:type="spellStart"/>
-      <w:r>
-        <w:t>Usability</w:t>
-      </w:r>
-      <w:proofErr w:type="spellEnd"/>
-      <w:r>
-        <w:t xml:space="preserve"> </w:t>
-      </w:r>
-      <w:proofErr w:type="spellStart"/>
-      <w:r>
-        <w:t>Testing</w:t>
-      </w:r>
-      <w:proofErr w:type="spellEnd"/>
-      <w:r>
-        <w:t>‘).</w:t>
+        <w:t>&lt;Definieren Sie in einem separaten Tool (Redmine oder XLS, o.a.) diejenigen Arbeitspakete, die Ihnen zu Beginn des Projektes schon mal einfallen. Zu Beginn können Pakete eher gen</w:t>
+      </w:r>
+      <w:r>
+        <w:t>erisch ausfallen (z.B. ‚Domainmodell erstellen‘ oder  ‚GUI Programmieren‘, oder ‚ Usability Testing‘).</w:t>
       </w:r>
     </w:p>
     <w:p/>
     <w:p>
       <w:r>
-        <w:t>Denken Sie daran, dass es in jedem Projekt auch eine ganze Reihe von ‚</w:t>
-      </w:r>
-      <w:proofErr w:type="spellStart"/>
-      <w:r>
-        <w:t>overhead</w:t>
-      </w:r>
-      <w:proofErr w:type="spellEnd"/>
-      <w:r>
-        <w:t xml:space="preserve">‘-Tätigkeiten gibt: Projektleitung und -Sitzungen, Aufsetzen der Server </w:t>
+        <w:t xml:space="preserve">Denken Sie daran, dass es in jedem Projekt auch eine ganze Reihe von ‚overhead‘-Tätigkeiten gibt: Projektleitung und -Sitzungen, Aufsetzen der Server </w:t>
       </w:r>
       <w:r>
         <w:t>und Werkzeuge, Qualitätsmassnahmen, Schlusspräsentation erstellen und anderes mehr  – alles Tätigkeiten, die nicht direkt zum Software-Produkt führen. Planen Sie genug Zeit auch für diese Tätigkeiten ein.</w:t>
@@ -4340,32 +4112,26 @@
     <w:p/>
     <w:p>
       <w:r>
-        <w:t xml:space="preserve">Später im Projekt werden Sie die Arbeitspakete noch </w:t>
-      </w:r>
-      <w:proofErr w:type="gramStart"/>
-      <w:r>
-        <w:t>verfeinern, verschieben,</w:t>
-      </w:r>
-      <w:proofErr w:type="gramEnd"/>
-      <w:r>
-        <w:t xml:space="preserve"> jemandem zuordnen, neu schätzen, etc. Deswegen empfiehlt sich der Einsatz eines Werkzeuges </w:t>
-      </w:r>
-      <w:r>
-        <w:t xml:space="preserve">wie </w:t>
-      </w:r>
-      <w:proofErr w:type="spellStart"/>
-      <w:r>
-        <w:t>Redmine</w:t>
-      </w:r>
-      <w:proofErr w:type="spellEnd"/>
-      <w:r>
-        <w:t>.</w:t>
+        <w:t xml:space="preserve">Später im Projekt werden Sie die Arbeitspakete noch verfeinern, verschieben, jemandem zuordnen, neu schätzen, etc. Deswegen empfiehlt sich der Einsatz eines Werkzeuges </w:t>
+      </w:r>
+      <w:r>
+        <w:t>wie Redmine.</w:t>
       </w:r>
     </w:p>
     <w:p/>
     <w:p>
       <w:r>
         <w:t>Dokumentieren Sie URL und Logins auf das Projektmanagement Tool, in welchem die Meilensteine und die dazugehörigen Arbeitspakete erfasst sind.&gt;</w:t>
+      </w:r>
+    </w:p>
+    <w:p>
+      <w:r>
+        <w:t>Die Arbeitspackete werden in Redmine erstellt und gepflegt (Screenshot einfügen).</w:t>
+      </w:r>
+    </w:p>
+    <w:p>
+      <w:r>
+        <w:t>Lesender Zugriff ist anonym möglich, schreibender nur eingeloggt.</w:t>
       </w:r>
     </w:p>
     <w:p/>
@@ -4378,8 +4144,8 @@
           <w:numId w:val="1"/>
         </w:numPr>
       </w:pPr>
-      <w:bookmarkStart w:id="25" w:name="_Toc317331540"/>
-      <w:bookmarkEnd w:id="25"/>
+      <w:bookmarkStart w:id="24" w:name="_Toc317331540"/>
+      <w:bookmarkEnd w:id="24"/>
       <w:r>
         <w:lastRenderedPageBreak/>
         <w:t>Infrastruktur</w:t>
@@ -4387,15 +4153,7 @@
     </w:p>
     <w:p>
       <w:r>
-        <w:t xml:space="preserve">&lt;Benötigte Infrastruktur aufzählen. Spezielle Geräte, </w:t>
-      </w:r>
-      <w:proofErr w:type="gramStart"/>
-      <w:r>
-        <w:t>Laptop ,</w:t>
-      </w:r>
-      <w:proofErr w:type="gramEnd"/>
-      <w:r>
-        <w:t xml:space="preserve"> Tools usw. und nötig</w:t>
+        <w:t>&lt;Benötigte Infrastruktur aufzählen. Spezielle Geräte, Laptop , Tools usw. und nötig</w:t>
       </w:r>
       <w:r>
         <w:t>enfalls aufzeigen für welche Bereiche diese verwendet werden. Eventuell auch Verfahren beschreiben (auf Tools bezogen).&gt;</w:t>
@@ -4631,13 +4389,8 @@
             <w:pPr>
               <w:pStyle w:val="TableContents"/>
             </w:pPr>
-            <w:proofErr w:type="spellStart"/>
             <w:r>
-              <w:t>Eclipse</w:t>
-            </w:r>
-            <w:proofErr w:type="spellEnd"/>
-            <w:r>
-              <w:t xml:space="preserve"> Luna</w:t>
+              <w:t>Eclipse Luna</w:t>
             </w:r>
           </w:p>
         </w:tc>
@@ -4730,13 +4483,8 @@
             <w:pPr>
               <w:pStyle w:val="TableContents"/>
             </w:pPr>
-            <w:proofErr w:type="spellStart"/>
             <w:r>
-              <w:t>Eclipse</w:t>
-            </w:r>
-            <w:proofErr w:type="spellEnd"/>
-            <w:r>
-              <w:t xml:space="preserve"> Luna</w:t>
+              <w:t>Eclipse Luna</w:t>
             </w:r>
           </w:p>
         </w:tc>
@@ -4761,13 +4509,8 @@
               <w:pStyle w:val="TableContents"/>
             </w:pPr>
             <w:r>
-              <w:t xml:space="preserve">Fabian </w:t>
+              <w:t>Fabian Binna</w:t>
             </w:r>
-            <w:proofErr w:type="spellStart"/>
-            <w:r>
-              <w:t>Binna</w:t>
-            </w:r>
-            <w:proofErr w:type="spellEnd"/>
           </w:p>
         </w:tc>
         <w:tc>
@@ -4811,13 +4554,8 @@
             <w:pPr>
               <w:pStyle w:val="TableContents"/>
             </w:pPr>
-            <w:proofErr w:type="spellStart"/>
             <w:r>
-              <w:t>Ubuntu</w:t>
-            </w:r>
-            <w:proofErr w:type="spellEnd"/>
-            <w:r>
-              <w:t xml:space="preserve"> 14.04.1</w:t>
+              <w:t>Ubuntu 14.04.1</w:t>
             </w:r>
           </w:p>
         </w:tc>
@@ -4839,56 +4577,164 @@
             <w:pPr>
               <w:pStyle w:val="TableContents"/>
             </w:pPr>
-            <w:proofErr w:type="spellStart"/>
             <w:r>
-              <w:t>Eclipse</w:t>
-            </w:r>
-            <w:proofErr w:type="spellEnd"/>
-            <w:r>
-              <w:t xml:space="preserve"> Luna</w:t>
+              <w:t>Eclipse Luna</w:t>
             </w:r>
           </w:p>
         </w:tc>
       </w:tr>
     </w:tbl>
     <w:p/>
-    <w:p/>
+    <w:p>
+      <w:r>
+        <w:t xml:space="preserve">Neben den persönlichen Notebooks steht uns der beantragte SE2BuildServer als Entwicklungsinfrastruktur </w:t>
+      </w:r>
+      <w:bookmarkStart w:id="25" w:name="_GoBack"/>
+      <w:bookmarkEnd w:id="25"/>
+      <w:r>
+        <w:t>zur Verfügung</w:t>
+      </w:r>
+    </w:p>
     <w:p>
       <w:pPr>
         <w:pStyle w:val="Heading2"/>
       </w:pPr>
       <w:r>
-        <w:t>Managementinfrastruktur</w:t>
-      </w:r>
-    </w:p>
-    <w:p/>
-    <w:p>
-      <w:proofErr w:type="spellStart"/>
-      <w:r>
-        <w:t>Ubuntu</w:t>
-      </w:r>
-      <w:proofErr w:type="spellEnd"/>
-      <w:r>
-        <w:t xml:space="preserve"> Server 14.04</w:t>
-      </w:r>
-    </w:p>
-    <w:p>
-      <w:proofErr w:type="spellStart"/>
-      <w:r>
-        <w:t>Redmine</w:t>
-      </w:r>
-      <w:proofErr w:type="spellEnd"/>
-    </w:p>
-    <w:p>
-      <w:proofErr w:type="spellStart"/>
-      <w:r>
-        <w:t>Git</w:t>
-      </w:r>
-      <w:proofErr w:type="spellEnd"/>
-    </w:p>
-    <w:p>
-      <w:r>
-        <w:t>Gerrit</w:t>
+        <w:t>Tools/Software</w:t>
+      </w:r>
+    </w:p>
+    <w:p>
+      <w:pPr>
+        <w:pStyle w:val="Listenabsatz"/>
+        <w:numPr>
+          <w:ilvl w:val="0"/>
+          <w:numId w:val="11"/>
+        </w:numPr>
+      </w:pPr>
+      <w:r>
+        <w:t>BuildServer: Jenkins</w:t>
+      </w:r>
+    </w:p>
+    <w:p>
+      <w:pPr>
+        <w:pStyle w:val="Listenabsatz"/>
+        <w:numPr>
+          <w:ilvl w:val="0"/>
+          <w:numId w:val="11"/>
+        </w:numPr>
+      </w:pPr>
+      <w:r>
+        <w:t>CodeReview: Gerrit</w:t>
+      </w:r>
+    </w:p>
+    <w:p>
+      <w:pPr>
+        <w:pStyle w:val="Listenabsatz"/>
+        <w:numPr>
+          <w:ilvl w:val="0"/>
+          <w:numId w:val="11"/>
+        </w:numPr>
+      </w:pPr>
+      <w:r>
+        <w:t>Konfigurtaionsmanagment: Git</w:t>
+      </w:r>
+    </w:p>
+    <w:p>
+      <w:pPr>
+        <w:pStyle w:val="Listenabsatz"/>
+        <w:numPr>
+          <w:ilvl w:val="0"/>
+          <w:numId w:val="11"/>
+        </w:numPr>
+      </w:pPr>
+      <w:r>
+        <w:t>Projektmanagment: Redmine</w:t>
+      </w:r>
+    </w:p>
+    <w:p>
+      <w:pPr>
+        <w:pStyle w:val="Listenabsatz"/>
+      </w:pPr>
+    </w:p>
+    <w:p>
+      <w:pPr>
+        <w:pStyle w:val="Heading2"/>
+      </w:pPr>
+      <w:r>
+        <w:t>Kommunikationsmittel</w:t>
+      </w:r>
+    </w:p>
+    <w:p>
+      <w:r>
+        <w:t>Ausserhalb des Reviewtermins wird mit folgenden Mitteln kommuniziert:</w:t>
+      </w:r>
+    </w:p>
+    <w:p>
+      <w:pPr>
+        <w:pStyle w:val="Listenabsatz"/>
+        <w:numPr>
+          <w:ilvl w:val="0"/>
+          <w:numId w:val="12"/>
+        </w:numPr>
+      </w:pPr>
+      <w:r>
+        <w:t>E-Mail</w:t>
+      </w:r>
+    </w:p>
+    <w:p>
+      <w:pPr>
+        <w:pStyle w:val="Listenabsatz"/>
+        <w:numPr>
+          <w:ilvl w:val="0"/>
+          <w:numId w:val="12"/>
+        </w:numPr>
+      </w:pPr>
+      <w:r>
+        <w:t>Skype</w:t>
+      </w:r>
+    </w:p>
+    <w:p>
+      <w:pPr>
+        <w:pStyle w:val="Listenabsatz"/>
+        <w:numPr>
+          <w:ilvl w:val="0"/>
+          <w:numId w:val="12"/>
+        </w:numPr>
+      </w:pPr>
+      <w:r>
+        <w:t>Redmine (Wiki Kommentare)</w:t>
+      </w:r>
+    </w:p>
+    <w:p>
+      <w:pPr>
+        <w:pStyle w:val="Listenabsatz"/>
+        <w:numPr>
+          <w:ilvl w:val="0"/>
+          <w:numId w:val="12"/>
+        </w:numPr>
+      </w:pPr>
+      <w:r>
+        <w:t>Gerrit (Code Kommentare)</w:t>
+      </w:r>
+    </w:p>
+    <w:p>
+      <w:pPr>
+        <w:pStyle w:val="Listenabsatz"/>
+        <w:numPr>
+          <w:ilvl w:val="0"/>
+          <w:numId w:val="12"/>
+        </w:numPr>
+      </w:pPr>
+      <w:hyperlink r:id="rId11" w:history="1">
+        <w:r>
+          <w:rPr>
+            <w:rStyle w:val="Link"/>
+          </w:rPr>
+          <w:t>http://minutes.io</w:t>
+        </w:r>
+      </w:hyperlink>
+      <w:r>
+        <w:t xml:space="preserve"> (für Sitzungsprotokoll, das an alle gesendet wird)</w:t>
       </w:r>
     </w:p>
     <w:p>
@@ -4931,15 +4777,7 @@
         <w:t xml:space="preserve">&lt;Wo befinden sich </w:t>
       </w:r>
       <w:r>
-        <w:t xml:space="preserve">die Dokumente (SVN oder </w:t>
-      </w:r>
-      <w:proofErr w:type="spellStart"/>
-      <w:r>
-        <w:t>Git</w:t>
-      </w:r>
-      <w:proofErr w:type="spellEnd"/>
-      <w:r>
-        <w:t xml:space="preserve"> Server) und wie wird deren Qualität sichergestellt?&gt;</w:t>
+        <w:t>die Dokumente (SVN oder Git Server) und wie wird deren Qualität sichergestellt?&gt;</w:t>
       </w:r>
     </w:p>
     <w:p>
@@ -4958,23 +4796,7 @@
     </w:p>
     <w:p>
       <w:r>
-        <w:t xml:space="preserve">&lt;Welches Tool wird für Projektmanagement eingesetzt (z.B. </w:t>
-      </w:r>
-      <w:proofErr w:type="spellStart"/>
-      <w:r>
-        <w:t>Redmine</w:t>
-      </w:r>
-      <w:proofErr w:type="spellEnd"/>
-      <w:r>
-        <w:t xml:space="preserve"> oder </w:t>
-      </w:r>
-      <w:proofErr w:type="spellStart"/>
-      <w:r>
-        <w:t>Trac</w:t>
-      </w:r>
-      <w:proofErr w:type="spellEnd"/>
-      <w:r>
-        <w:t>) und wie erfolgt dieser Einsatz? Dazugehörige Links und Logins (Gastbenutzer).&gt;</w:t>
+        <w:t>&lt;Welches Tool wird für Projektmanagement eingesetzt (z.B. Redmine oder Trac) und wie erfolgt dieser Einsatz? Dazugehörige Links und Logins (Gastbenutzer).&gt;</w:t>
       </w:r>
     </w:p>
     <w:p>
@@ -4996,15 +4818,7 @@
     </w:p>
     <w:p>
       <w:r>
-        <w:t xml:space="preserve">&lt;Wo befindet sich der Source Code (z.B. SVN oder </w:t>
-      </w:r>
-      <w:proofErr w:type="spellStart"/>
-      <w:r>
-        <w:t>Git</w:t>
-      </w:r>
-      <w:proofErr w:type="spellEnd"/>
-      <w:r>
-        <w:t>) und wie wird dessen Qualität sichergestellt?&gt;</w:t>
+        <w:t>&lt;Wo befindet sich der Source Code (z.B. SVN oder Git) und wie wird dessen Qualität sichergestellt?&gt;</w:t>
       </w:r>
     </w:p>
     <w:p>
@@ -5037,28 +4851,15 @@
       <w:bookmarkStart w:id="31" w:name="_Toc317331546"/>
       <w:bookmarkEnd w:id="31"/>
       <w:r>
-        <w:t xml:space="preserve">Unit </w:t>
-      </w:r>
-      <w:proofErr w:type="spellStart"/>
-      <w:r>
-        <w:t>Testing</w:t>
-      </w:r>
-      <w:proofErr w:type="spellEnd"/>
+        <w:t>Unit Testing</w:t>
+      </w:r>
     </w:p>
     <w:p>
       <w:r>
         <w:t>&lt;Wo werden welche Unit Tests geschrieben um die Qualität sicherzustellen? Wie wird die Testab</w:t>
       </w:r>
       <w:r>
-        <w:t xml:space="preserve">deckung sichergestellt (z.B. durch </w:t>
-      </w:r>
-      <w:proofErr w:type="spellStart"/>
-      <w:r>
-        <w:t>EclEmma</w:t>
-      </w:r>
-      <w:proofErr w:type="spellEnd"/>
-      <w:r>
-        <w:t>)?&gt;</w:t>
+        <w:t>deckung sichergestellt (z.B. durch EclEmma)?&gt;</w:t>
       </w:r>
     </w:p>
     <w:p>
@@ -5099,15 +4900,7 @@
         <w:t>&lt;Welche Code Style Guidelines werden angewendet? Sie brauchen keine eigenen Guidelines zu erfinden. Am besten refer</w:t>
       </w:r>
       <w:r>
-        <w:t>enzieren Sie existierende Guidelines</w:t>
-      </w:r>
-      <w:proofErr w:type="gramStart"/>
-      <w:r>
-        <w:t>, mit</w:t>
-      </w:r>
-      <w:proofErr w:type="gramEnd"/>
-      <w:r>
-        <w:t xml:space="preserve"> denen Sie einverstanden sind. Evtl. noch Abweichungen dazu dokumentieren&gt;</w:t>
+        <w:t>enzieren Sie existierende Guidelines, mit denen Sie einverstanden sind. Evtl. noch Abweichungen dazu dokumentieren&gt;</w:t>
       </w:r>
     </w:p>
     <w:p>
@@ -5143,20 +4936,12 @@
         <w:t xml:space="preserve">&lt;Beschreibung der Durchführung, Umsetzung und Umfang der Tests. Wenn </w:t>
       </w:r>
       <w:r>
-        <w:t>möglich mit Mengenangaben (</w:t>
-      </w:r>
-      <w:proofErr w:type="spellStart"/>
-      <w:r>
-        <w:t>wieviele</w:t>
-      </w:r>
-      <w:proofErr w:type="spellEnd"/>
-      <w:r>
-        <w:t xml:space="preserve"> Tests)&gt;</w:t>
+        <w:t>möglich mit Mengenangaben (wieviele Tests)&gt;</w:t>
       </w:r>
     </w:p>
     <w:sectPr>
-      <w:headerReference w:type="default" r:id="rId11"/>
-      <w:footerReference w:type="default" r:id="rId12"/>
+      <w:headerReference w:type="default" r:id="rId12"/>
+      <w:footerReference w:type="default" r:id="rId13"/>
       <w:pgSz w:w="11906" w:h="16838"/>
       <w:pgMar w:top="1417" w:right="1417" w:bottom="1134" w:left="1417" w:header="708" w:footer="708" w:gutter="0"/>
       <w:cols w:space="720"/>
@@ -5217,13 +5002,8 @@
       <w:fldChar w:fldCharType="separate"/>
     </w:r>
     <w:r>
-      <w:t>Projektplan-</w:t>
+      <w:t>Projektplan-JBomberman</w:t>
     </w:r>
-    <w:proofErr w:type="spellStart"/>
-    <w:r>
-      <w:t>JBomberman</w:t>
-    </w:r>
-    <w:proofErr w:type="spellEnd"/>
     <w:r>
       <w:fldChar w:fldCharType="end"/>
     </w:r>
@@ -5400,23 +5180,7 @@
               <w:color w:val="808080"/>
               <w:lang w:val="en-US"/>
             </w:rPr>
-            <w:t xml:space="preserve">Software Engineering 2 </w:t>
-          </w:r>
-          <w:proofErr w:type="spellStart"/>
-          <w:r>
-            <w:rPr>
-              <w:color w:val="808080"/>
-              <w:lang w:val="en-US"/>
-            </w:rPr>
-            <w:t>Projekt</w:t>
-          </w:r>
-          <w:proofErr w:type="spellEnd"/>
-          <w:r>
-            <w:rPr>
-              <w:color w:val="808080"/>
-              <w:lang w:val="en-US"/>
-            </w:rPr>
-            <w:t xml:space="preserve"> Semester 4</w:t>
+            <w:t>Software Engineering 2 Projekt Semester 4</w:t>
           </w:r>
         </w:p>
         <w:p>
@@ -5437,17 +5201,8 @@
               <w:color w:val="808080"/>
               <w:lang w:val="en-US"/>
             </w:rPr>
-            <w:t xml:space="preserve">: </w:t>
+            <w:t>: JBomberman</w:t>
           </w:r>
-          <w:proofErr w:type="spellStart"/>
-          <w:r>
-            <w:rPr>
-              <w:color w:val="808080"/>
-              <w:lang w:val="en-US"/>
-            </w:rPr>
-            <w:t>JBomberman</w:t>
-          </w:r>
-          <w:proofErr w:type="spellEnd"/>
         </w:p>
       </w:tc>
       <w:tc>
@@ -5492,7 +5247,7 @@
             <w:rPr>
               <w:noProof/>
             </w:rPr>
-            <w:t>2</w:t>
+            <w:t>12</w:t>
           </w:r>
           <w:r>
             <w:fldChar w:fldCharType="end"/>
@@ -5521,7 +5276,7 @@
             <w:rPr>
               <w:noProof/>
             </w:rPr>
-            <w:t>12</w:t>
+            <w:t>13</w:t>
           </w:r>
           <w:r>
             <w:fldChar w:fldCharType="end"/>
@@ -5550,7 +5305,7 @@
   <w:abstractNum w:abstractNumId="0">
     <w:nsid w:val="1B6400D8"/>
     <w:multiLevelType w:val="hybridMultilevel"/>
-    <w:tmpl w:val="0860B20A"/>
+    <w:tmpl w:val="B6CA12D8"/>
     <w:lvl w:ilvl="0" w:tplc="04070001">
       <w:start w:val="1"/>
       <w:numFmt w:val="bullet"/>
@@ -6646,6 +6401,119 @@
     </w:lvl>
   </w:abstractNum>
   <w:abstractNum w:abstractNumId="9">
+    <w:nsid w:val="5A0F4600"/>
+    <w:multiLevelType w:val="hybridMultilevel"/>
+    <w:tmpl w:val="6890E19A"/>
+    <w:lvl w:ilvl="0" w:tplc="04070001">
+      <w:start w:val="1"/>
+      <w:numFmt w:val="bullet"/>
+      <w:lvlText w:val=""/>
+      <w:lvlJc w:val="left"/>
+      <w:pPr>
+        <w:ind w:left="720" w:hanging="360"/>
+      </w:pPr>
+      <w:rPr>
+        <w:rFonts w:ascii="Symbol" w:hAnsi="Symbol" w:hint="default"/>
+      </w:rPr>
+    </w:lvl>
+    <w:lvl w:ilvl="1" w:tplc="04070003" w:tentative="1">
+      <w:start w:val="1"/>
+      <w:numFmt w:val="bullet"/>
+      <w:lvlText w:val="o"/>
+      <w:lvlJc w:val="left"/>
+      <w:pPr>
+        <w:ind w:left="1440" w:hanging="360"/>
+      </w:pPr>
+      <w:rPr>
+        <w:rFonts w:ascii="Courier New" w:hAnsi="Courier New" w:hint="default"/>
+      </w:rPr>
+    </w:lvl>
+    <w:lvl w:ilvl="2" w:tplc="04070005" w:tentative="1">
+      <w:start w:val="1"/>
+      <w:numFmt w:val="bullet"/>
+      <w:lvlText w:val=""/>
+      <w:lvlJc w:val="left"/>
+      <w:pPr>
+        <w:ind w:left="2160" w:hanging="360"/>
+      </w:pPr>
+      <w:rPr>
+        <w:rFonts w:ascii="Wingdings" w:hAnsi="Wingdings" w:hint="default"/>
+      </w:rPr>
+    </w:lvl>
+    <w:lvl w:ilvl="3" w:tplc="04070001" w:tentative="1">
+      <w:start w:val="1"/>
+      <w:numFmt w:val="bullet"/>
+      <w:lvlText w:val=""/>
+      <w:lvlJc w:val="left"/>
+      <w:pPr>
+        <w:ind w:left="2880" w:hanging="360"/>
+      </w:pPr>
+      <w:rPr>
+        <w:rFonts w:ascii="Symbol" w:hAnsi="Symbol" w:hint="default"/>
+      </w:rPr>
+    </w:lvl>
+    <w:lvl w:ilvl="4" w:tplc="04070003" w:tentative="1">
+      <w:start w:val="1"/>
+      <w:numFmt w:val="bullet"/>
+      <w:lvlText w:val="o"/>
+      <w:lvlJc w:val="left"/>
+      <w:pPr>
+        <w:ind w:left="3600" w:hanging="360"/>
+      </w:pPr>
+      <w:rPr>
+        <w:rFonts w:ascii="Courier New" w:hAnsi="Courier New" w:hint="default"/>
+      </w:rPr>
+    </w:lvl>
+    <w:lvl w:ilvl="5" w:tplc="04070005" w:tentative="1">
+      <w:start w:val="1"/>
+      <w:numFmt w:val="bullet"/>
+      <w:lvlText w:val=""/>
+      <w:lvlJc w:val="left"/>
+      <w:pPr>
+        <w:ind w:left="4320" w:hanging="360"/>
+      </w:pPr>
+      <w:rPr>
+        <w:rFonts w:ascii="Wingdings" w:hAnsi="Wingdings" w:hint="default"/>
+      </w:rPr>
+    </w:lvl>
+    <w:lvl w:ilvl="6" w:tplc="04070001" w:tentative="1">
+      <w:start w:val="1"/>
+      <w:numFmt w:val="bullet"/>
+      <w:lvlText w:val=""/>
+      <w:lvlJc w:val="left"/>
+      <w:pPr>
+        <w:ind w:left="5040" w:hanging="360"/>
+      </w:pPr>
+      <w:rPr>
+        <w:rFonts w:ascii="Symbol" w:hAnsi="Symbol" w:hint="default"/>
+      </w:rPr>
+    </w:lvl>
+    <w:lvl w:ilvl="7" w:tplc="04070003" w:tentative="1">
+      <w:start w:val="1"/>
+      <w:numFmt w:val="bullet"/>
+      <w:lvlText w:val="o"/>
+      <w:lvlJc w:val="left"/>
+      <w:pPr>
+        <w:ind w:left="5760" w:hanging="360"/>
+      </w:pPr>
+      <w:rPr>
+        <w:rFonts w:ascii="Courier New" w:hAnsi="Courier New" w:hint="default"/>
+      </w:rPr>
+    </w:lvl>
+    <w:lvl w:ilvl="8" w:tplc="04070005" w:tentative="1">
+      <w:start w:val="1"/>
+      <w:numFmt w:val="bullet"/>
+      <w:lvlText w:val=""/>
+      <w:lvlJc w:val="left"/>
+      <w:pPr>
+        <w:ind w:left="6480" w:hanging="360"/>
+      </w:pPr>
+      <w:rPr>
+        <w:rFonts w:ascii="Wingdings" w:hAnsi="Wingdings" w:hint="default"/>
+      </w:rPr>
+    </w:lvl>
+  </w:abstractNum>
+  <w:abstractNum w:abstractNumId="10">
     <w:nsid w:val="6D397E0A"/>
     <w:multiLevelType w:val="multilevel"/>
     <w:tmpl w:val="0D62B41A"/>
@@ -6785,7 +6653,7 @@
       </w:rPr>
     </w:lvl>
   </w:abstractNum>
-  <w:abstractNum w:abstractNumId="10">
+  <w:abstractNum w:abstractNumId="11">
     <w:nsid w:val="6DB21C00"/>
     <w:multiLevelType w:val="multilevel"/>
     <w:tmpl w:val="A2C852F0"/>
@@ -6941,10 +6809,10 @@
     <w:abstractNumId w:val="7"/>
   </w:num>
   <w:num w:numId="6">
-    <w:abstractNumId w:val="9"/>
+    <w:abstractNumId w:val="10"/>
   </w:num>
   <w:num w:numId="7">
-    <w:abstractNumId w:val="10"/>
+    <w:abstractNumId w:val="11"/>
   </w:num>
   <w:num w:numId="8">
     <w:abstractNumId w:val="2"/>
@@ -6957,6 +6825,9 @@
   </w:num>
   <w:num w:numId="11">
     <w:abstractNumId w:val="0"/>
+  </w:num>
+  <w:num w:numId="12">
+    <w:abstractNumId w:val="9"/>
   </w:num>
 </w:numbering>
 </file>
@@ -7967,6 +7838,17 @@
       <w:lang w:eastAsia="de-DE"/>
     </w:rPr>
   </w:style>
+  <w:style w:type="character" w:styleId="Link">
+    <w:name w:val="Hyperlink"/>
+    <w:basedOn w:val="Absatzstandardschriftart"/>
+    <w:uiPriority w:val="99"/>
+    <w:unhideWhenUsed/>
+    <w:rsid w:val="00D26A9E"/>
+    <w:rPr>
+      <w:color w:val="0000FF" w:themeColor="hyperlink"/>
+      <w:u w:val="single"/>
+    </w:rPr>
+  </w:style>
 </w:styles>
 </file>
 
@@ -8451,7 +8333,7 @@
 </file>
 
 <file path=customXml/itemProps1.xml><?xml version="1.0" encoding="utf-8"?>
-<ds:datastoreItem xmlns:ds="http://schemas.openxmlformats.org/officeDocument/2006/customXml" ds:itemID="{02340E08-1FF3-5049-A27A-6900AF60C82A}">
+<ds:datastoreItem xmlns:ds="http://schemas.openxmlformats.org/officeDocument/2006/customXml" ds:itemID="{DA8619D7-BF8A-C942-B294-5EE14231FA25}">
   <ds:schemaRefs>
     <ds:schemaRef ds:uri="http://schemas.openxmlformats.org/officeDocument/2006/bibliography"/>
   </ds:schemaRefs>

</xml_diff>